<commit_message>
Added RDS perfomance monitoring and Congnito sections
</commit_message>
<xml_diff>
--- a/MyNotes/OriginalDocs/AWS TRAINING NOTES - Part B.docx
+++ b/MyNotes/OriginalDocs/AWS TRAINING NOTES - Part B.docx
@@ -6651,6 +6651,292 @@
       <w:pPr>
         <w:pStyle w:val="ListParagraph"/>
         <w:numPr>
+          <w:ilvl w:val="1"/>
+          <w:numId w:val="1"/>
+        </w:numPr>
+        <w:rPr>
+          <w:lang w:val="en-US"/>
+        </w:rPr>
+      </w:pPr>
+      <w:r>
+        <w:rPr>
+          <w:b/>
+          <w:bCs/>
+          <w:lang w:val="en-US"/>
+        </w:rPr>
+        <w:t xml:space="preserve">RDS Enhance </w:t>
+      </w:r>
+      <w:r>
+        <w:rPr>
+          <w:b/>
+          <w:bCs/>
+          <w:lang w:val="en-US"/>
+        </w:rPr>
+        <w:t xml:space="preserve">monitoring:  </w:t>
+      </w:r>
+      <w:r>
+        <w:rPr>
+          <w:lang w:val="en-US"/>
+        </w:rPr>
+        <w:t xml:space="preserve">For the following RDS engine, one can turn on the RDS enhance monitoring feature which will provide real time metrics from the OS Level through the agents deployed on the instances where the DB instance is running. These may differ slightly then those RDS CloudWatch CPU utilization metrics which are collected at the hypervisor level as small hypervisor overhead will be added to the Metric collected.  </w:t>
+      </w:r>
+      <w:r>
+        <w:rPr>
+          <w:lang w:val="en-US"/>
+        </w:rPr>
+        <w:t>For Multi-AZ configure RDS instance, enhance monitoring show result of both Primary as well as of the failover instance</w:t>
+      </w:r>
+      <w:r>
+        <w:rPr>
+          <w:lang w:val="en-US"/>
+        </w:rPr>
+        <w:t>.</w:t>
+      </w:r>
+      <w:r>
+        <w:rPr>
+          <w:lang w:val="en-US"/>
+        </w:rPr>
+        <w:t xml:space="preserve"> </w:t>
+      </w:r>
+    </w:p>
+    <w:p>
+      <w:pPr>
+        <w:pStyle w:val="ListParagraph"/>
+        <w:numPr>
+          <w:ilvl w:val="2"/>
+          <w:numId w:val="1"/>
+        </w:numPr>
+        <w:jc w:val="both"/>
+        <w:rPr>
+          <w:lang w:val="en-US"/>
+        </w:rPr>
+      </w:pPr>
+      <w:r>
+        <w:rPr>
+          <w:lang w:val="en-US"/>
+        </w:rPr>
+        <w:t>MariaDB</w:t>
+      </w:r>
+    </w:p>
+    <w:p>
+      <w:pPr>
+        <w:pStyle w:val="ListParagraph"/>
+        <w:numPr>
+          <w:ilvl w:val="2"/>
+          <w:numId w:val="1"/>
+        </w:numPr>
+        <w:jc w:val="both"/>
+        <w:rPr>
+          <w:lang w:val="en-US"/>
+        </w:rPr>
+      </w:pPr>
+      <w:r>
+        <w:rPr>
+          <w:lang w:val="en-US"/>
+        </w:rPr>
+        <w:t>Microsoft SQL Server</w:t>
+      </w:r>
+    </w:p>
+    <w:p>
+      <w:pPr>
+        <w:pStyle w:val="ListParagraph"/>
+        <w:numPr>
+          <w:ilvl w:val="2"/>
+          <w:numId w:val="1"/>
+        </w:numPr>
+        <w:jc w:val="both"/>
+        <w:rPr>
+          <w:lang w:val="en-US"/>
+        </w:rPr>
+      </w:pPr>
+      <w:r>
+        <w:rPr>
+          <w:lang w:val="en-US"/>
+        </w:rPr>
+        <w:t>MySQL version 5.5 or later</w:t>
+      </w:r>
+    </w:p>
+    <w:p>
+      <w:pPr>
+        <w:pStyle w:val="ListParagraph"/>
+        <w:numPr>
+          <w:ilvl w:val="2"/>
+          <w:numId w:val="1"/>
+        </w:numPr>
+        <w:jc w:val="both"/>
+        <w:rPr>
+          <w:lang w:val="en-US"/>
+        </w:rPr>
+      </w:pPr>
+      <w:r>
+        <w:rPr>
+          <w:lang w:val="en-US"/>
+        </w:rPr>
+        <w:t>Oracle</w:t>
+      </w:r>
+    </w:p>
+    <w:p>
+      <w:pPr>
+        <w:pStyle w:val="ListParagraph"/>
+        <w:numPr>
+          <w:ilvl w:val="2"/>
+          <w:numId w:val="1"/>
+        </w:numPr>
+        <w:jc w:val="both"/>
+        <w:rPr>
+          <w:lang w:val="en-US"/>
+        </w:rPr>
+      </w:pPr>
+      <w:r>
+        <w:rPr>
+          <w:lang w:val="en-US"/>
+        </w:rPr>
+        <w:t>PostgreSQL</w:t>
+      </w:r>
+    </w:p>
+    <w:p>
+      <w:pPr>
+        <w:pStyle w:val="ListParagraph"/>
+        <w:numPr>
+          <w:ilvl w:val="1"/>
+          <w:numId w:val="1"/>
+        </w:numPr>
+        <w:jc w:val="both"/>
+        <w:rPr>
+          <w:lang w:val="en-US"/>
+        </w:rPr>
+      </w:pPr>
+      <w:r>
+        <w:rPr>
+          <w:lang w:val="en-US"/>
+        </w:rPr>
+        <w:t xml:space="preserve">RDS Enhance monitoring process list are categorized under </w:t>
+      </w:r>
+    </w:p>
+    <w:p>
+      <w:pPr>
+        <w:pStyle w:val="ListParagraph"/>
+        <w:numPr>
+          <w:ilvl w:val="0"/>
+          <w:numId w:val="39"/>
+        </w:numPr>
+        <w:rPr>
+          <w:lang w:val="en-US"/>
+        </w:rPr>
+      </w:pPr>
+      <w:r>
+        <w:rPr>
+          <w:lang w:val="en-US"/>
+        </w:rPr>
+        <w:t>RDS Process:  Summary of the RDS Process, that are used by the RDS Management agent, diagnostic monitoring process, and other AWS processes that are required to support the RDS instance.</w:t>
+      </w:r>
+    </w:p>
+    <w:p>
+      <w:pPr>
+        <w:pStyle w:val="ListParagraph"/>
+        <w:numPr>
+          <w:ilvl w:val="0"/>
+          <w:numId w:val="39"/>
+        </w:numPr>
+        <w:rPr>
+          <w:lang w:val="en-US"/>
+        </w:rPr>
+      </w:pPr>
+      <w:r>
+        <w:rPr>
+          <w:lang w:val="en-US"/>
+        </w:rPr>
+        <w:t xml:space="preserve">RDS Child Process: Summary of the child process that support the RDS instance. </w:t>
+      </w:r>
+    </w:p>
+    <w:p>
+      <w:pPr>
+        <w:pStyle w:val="ListParagraph"/>
+        <w:numPr>
+          <w:ilvl w:val="0"/>
+          <w:numId w:val="39"/>
+        </w:numPr>
+        <w:rPr>
+          <w:lang w:val="en-US"/>
+        </w:rPr>
+      </w:pPr>
+      <w:r>
+        <w:rPr>
+          <w:lang w:val="en-US"/>
+        </w:rPr>
+        <w:t xml:space="preserve">OS Process: Summary of the </w:t>
+      </w:r>
+      <w:r>
+        <w:rPr>
+          <w:lang w:val="en-US"/>
+        </w:rPr>
+        <w:t xml:space="preserve">Kernel and system </w:t>
+      </w:r>
+      <w:r>
+        <w:rPr>
+          <w:lang w:val="en-US"/>
+        </w:rPr>
+        <w:t xml:space="preserve">level processes. </w:t>
+      </w:r>
+    </w:p>
+    <w:p>
+      <w:pPr>
+        <w:pStyle w:val="ListParagraph"/>
+        <w:numPr>
+          <w:ilvl w:val="1"/>
+          <w:numId w:val="1"/>
+        </w:numPr>
+        <w:jc w:val="both"/>
+        <w:rPr>
+          <w:lang w:val="en-US"/>
+        </w:rPr>
+      </w:pPr>
+      <w:bookmarkStart w:id="1" w:name="_GoBack"/>
+      <w:r>
+        <w:rPr>
+          <w:b/>
+          <w:bCs/>
+          <w:lang w:val="en-US"/>
+        </w:rPr>
+        <w:t xml:space="preserve">RDS </w:t>
+      </w:r>
+      <w:r>
+        <w:rPr>
+          <w:b/>
+          <w:bCs/>
+          <w:lang w:val="en-US"/>
+        </w:rPr>
+        <w:t>Performance insight</w:t>
+      </w:r>
+      <w:r>
+        <w:rPr>
+          <w:b/>
+          <w:bCs/>
+          <w:lang w:val="en-US"/>
+        </w:rPr>
+        <w:t>:</w:t>
+      </w:r>
+      <w:bookmarkEnd w:id="1"/>
+      <w:r>
+        <w:rPr>
+          <w:lang w:val="en-US"/>
+        </w:rPr>
+        <w:t xml:space="preserve"> extend the RDS monitoring illustrate the DB performance and analyzing issues by visualizing the load and filtering the load based on the wait, SQL statement, host and user.  </w:t>
+      </w:r>
+    </w:p>
+    <w:p>
+      <w:pPr>
+        <w:pStyle w:val="ListParagraph"/>
+        <w:ind w:left="1080"/>
+        <w:rPr>
+          <w:lang w:val="en-US"/>
+        </w:rPr>
+      </w:pPr>
+    </w:p>
+    <w:p>
+      <w:pPr>
+        <w:pStyle w:val="ListParagraph"/>
+        <w:numPr>
           <w:ilvl w:val="0"/>
           <w:numId w:val="1"/>
         </w:numPr>
@@ -6754,6 +7040,7 @@
         <w:rPr>
           <w:lang w:val="en-US"/>
         </w:rPr>
+        <w:lastRenderedPageBreak/>
         <w:t xml:space="preserve">It can grow up to 64 tera bite with </w:t>
       </w:r>
       <w:r>
@@ -7116,7 +7403,6 @@
         <w:rPr>
           <w:lang w:val="en-US"/>
         </w:rPr>
-        <w:lastRenderedPageBreak/>
         <w:t xml:space="preserve">It can recover instantaneously from its failure. </w:t>
       </w:r>
     </w:p>
@@ -7771,6 +8057,7 @@
           <w:bCs/>
           <w:lang w:val="en-US"/>
         </w:rPr>
+        <w:lastRenderedPageBreak/>
         <w:t>RDS Performance insight:</w:t>
       </w:r>
       <w:r>
@@ -8299,14 +8586,7 @@
               <w:rPr>
                 <w:lang w:val="en-US"/>
               </w:rPr>
-              <w:t xml:space="preserve"> PostgreSQL Aurora </w:t>
-            </w:r>
-            <w:r>
-              <w:rPr>
-                <w:lang w:val="en-US"/>
-              </w:rPr>
-              <w:lastRenderedPageBreak/>
-              <w:t>DB can be replicated to the other DB using native PostgreSQL slots or other data migration tools</w:t>
+              <w:t xml:space="preserve"> PostgreSQL Aurora DB can be replicated to the other DB using native PostgreSQL slots or other data migration tools</w:t>
             </w:r>
           </w:p>
         </w:tc>
@@ -8367,7 +8647,7 @@
           <w:lang w:val="en-US"/>
         </w:rPr>
       </w:pPr>
-      <w:bookmarkStart w:id="1" w:name="_Toc21755123"/>
+      <w:bookmarkStart w:id="2" w:name="_Toc21755123"/>
       <w:r>
         <w:rPr>
           <w:b/>
@@ -8375,7 +8655,7 @@
         </w:rPr>
         <w:t>Simple Storage Service (S3)</w:t>
       </w:r>
-      <w:bookmarkEnd w:id="1"/>
+      <w:bookmarkEnd w:id="2"/>
       <w:r>
         <w:rPr>
           <w:b/>
@@ -9011,6 +9291,7 @@
         <w:rPr>
           <w:lang w:val="en-US"/>
         </w:rPr>
+        <w:lastRenderedPageBreak/>
         <w:t>In case of updating or deleting an existing object (</w:t>
       </w:r>
       <w:r>
@@ -9681,7 +9962,6 @@
         <w:rPr>
           <w:lang w:val="en-US"/>
         </w:rPr>
-        <w:lastRenderedPageBreak/>
         <w:t>There are two types of s3 URLs</w:t>
       </w:r>
     </w:p>
@@ -9924,7 +10204,22 @@
           <w:highlight w:val="yellow"/>
           <w:shd w:val="clear" w:color="auto" w:fill="FFFFFF"/>
         </w:rPr>
-        <w:t>bucket-name]</w:t>
+        <w:t>bucket-name</w:t>
+      </w:r>
+      <w:proofErr w:type="gramStart"/>
+      <w:r>
+        <w:rPr>
+          <w:rStyle w:val="HTMLCode"/>
+          <w:rFonts w:asciiTheme="minorHAnsi" w:eastAsiaTheme="majorEastAsia" w:hAnsiTheme="minorHAnsi" w:cstheme="minorHAnsi"/>
+          <w:i/>
+          <w:iCs/>
+          <w:color w:val="FF0000"/>
+          <w:sz w:val="22"/>
+          <w:szCs w:val="22"/>
+          <w:highlight w:val="yellow"/>
+          <w:shd w:val="clear" w:color="auto" w:fill="FFFFFF"/>
+        </w:rPr>
+        <w:t>]</w:t>
       </w:r>
       <w:r>
         <w:rPr>
@@ -9934,6 +10229,7 @@
         </w:rPr>
         <w:t>.s3.amazonaws.com</w:t>
       </w:r>
+      <w:proofErr w:type="gramEnd"/>
       <w:r>
         <w:rPr>
           <w:rFonts w:cstheme="minorHAnsi"/>
@@ -10121,7 +10417,21 @@
         <w:rPr>
           <w:lang w:val="en-US"/>
         </w:rPr>
-        <w:t xml:space="preserve">Another AWS account. </w:t>
+        <w:t xml:space="preserve">Another </w:t>
+      </w:r>
+      <w:proofErr w:type="gramStart"/>
+      <w:r>
+        <w:rPr>
+          <w:lang w:val="en-US"/>
+        </w:rPr>
+        <w:t>AWS</w:t>
+      </w:r>
+      <w:proofErr w:type="gramEnd"/>
+      <w:r>
+        <w:rPr>
+          <w:lang w:val="en-US"/>
+        </w:rPr>
+        <w:t xml:space="preserve"> account. </w:t>
       </w:r>
     </w:p>
     <w:p>
@@ -10519,6 +10829,7 @@
         <w:rPr>
           <w:lang w:val="en-US"/>
         </w:rPr>
+        <w:lastRenderedPageBreak/>
         <w:t>Each bucket &amp; object can have ACL attached to it.</w:t>
       </w:r>
     </w:p>
@@ -10895,7 +11206,6 @@
           <w:szCs w:val="28"/>
           <w:lang w:val="en-US"/>
         </w:rPr>
-        <w:lastRenderedPageBreak/>
         <w:t>Note</w:t>
       </w:r>
     </w:p>
@@ -11591,6 +11901,7 @@
         <w:rPr>
           <w:lang w:val="en-US"/>
         </w:rPr>
+        <w:lastRenderedPageBreak/>
         <w:t>Object ACL are use</w:t>
       </w:r>
       <w:r>
@@ -12162,7 +12473,6 @@
         <w:rPr>
           <w:lang w:val="en-US"/>
         </w:rPr>
-        <w:lastRenderedPageBreak/>
         <w:t xml:space="preserve">Resource owner can share its access to other account users using bucket policy OR share access to other account using bucket policy, bucket ACL, and object ACL which account later can share with its users. </w:t>
       </w:r>
     </w:p>
@@ -13872,7 +14182,6 @@
         <w:rPr>
           <w:lang w:val="en-US"/>
         </w:rPr>
-        <w:lastRenderedPageBreak/>
         <w:t xml:space="preserve">Data can’t be upload to Glacier storage class </w:t>
       </w:r>
       <w:r>
@@ -14569,6 +14878,7 @@
         <w:rPr>
           <w:lang w:val="en-US"/>
         </w:rPr>
+        <w:lastRenderedPageBreak/>
         <w:t xml:space="preserve">While retrieving a data from glacier – along with the cost of data retrieval, temporary storage cost of RRS storage class will be applicable till the time retrieve data </w:t>
       </w:r>
       <w:r>
@@ -14616,8 +14926,6 @@
         </w:rPr>
         <w:t xml:space="preserve">Example of the vault lock policy – one can define </w:t>
       </w:r>
-      <w:bookmarkStart w:id="2" w:name="_GoBack"/>
-      <w:bookmarkEnd w:id="2"/>
     </w:p>
     <w:p>
       <w:pPr>
@@ -14914,7 +15222,6 @@
           <w:bCs/>
           <w:lang w:val="en-US"/>
         </w:rPr>
-        <w:lastRenderedPageBreak/>
         <w:t>S3-SSE-Client</w:t>
       </w:r>
       <w:r>
@@ -15383,6 +15690,7 @@
         <w:rPr>
           <w:lang w:val="en-US"/>
         </w:rPr>
+        <w:lastRenderedPageBreak/>
         <w:t>It’s</w:t>
       </w:r>
       <w:r>
@@ -15989,7 +16297,6 @@
               <w:rPr>
                 <w:lang w:val="en-US"/>
               </w:rPr>
-              <w:lastRenderedPageBreak/>
               <w:t>Error Message handling</w:t>
             </w:r>
           </w:p>
@@ -16638,6 +16945,7 @@
         <w:rPr>
           <w:lang w:val="en-US"/>
         </w:rPr>
+        <w:lastRenderedPageBreak/>
         <w:t xml:space="preserve">During any change in the </w:t>
       </w:r>
       <w:r>
@@ -16974,7 +17282,6 @@
         <w:rPr>
           <w:lang w:val="en-US"/>
         </w:rPr>
-        <w:lastRenderedPageBreak/>
         <w:t>By default, transfer accelerator is not enabled, bucket owner can turn on this feature once turn-on it can take up to 30 minutes to enable transfer accelerator. Once enabled user can upload their content to transfer accelerator URL instead of S3 URL.</w:t>
       </w:r>
     </w:p>
@@ -17573,6 +17880,7 @@
           <w:color w:val="FF0000"/>
           <w:lang w:val="en-US"/>
         </w:rPr>
+        <w:lastRenderedPageBreak/>
         <w:t xml:space="preserve">Referrer and turnaround time of the s3 request are NOT available on the CloudTrail logs – for this information s3 server access logs </w:t>
       </w:r>
       <w:r>
@@ -18022,7 +18330,6 @@
         <w:rPr>
           <w:lang w:val="en-US"/>
         </w:rPr>
-        <w:lastRenderedPageBreak/>
         <w:t xml:space="preserve">Bucket Storage </w:t>
       </w:r>
     </w:p>
@@ -18370,6 +18677,7 @@
         <w:rPr>
           <w:lang w:val="en-US"/>
         </w:rPr>
+        <w:lastRenderedPageBreak/>
         <w:t xml:space="preserve">DNS Zone: this is the administrative authority that stores the address of all its register domains.  </w:t>
       </w:r>
     </w:p>
@@ -18821,14 +19129,7 @@
         <w:rPr>
           <w:lang w:val="en-US"/>
         </w:rPr>
-        <w:t xml:space="preserve">Amazon Route 53 doesn’t support all TLDs, if the required TLD is not available with the Route 53 one can register their domain with another domain registrar where the TLD is supported and then create a hosted zone for the same </w:t>
-      </w:r>
-      <w:r>
-        <w:rPr>
-          <w:lang w:val="en-US"/>
-        </w:rPr>
-        <w:lastRenderedPageBreak/>
-        <w:t xml:space="preserve">domain within Route 53 which will allocate the name server for that domain. Once Route53 allocates the name server, replace the domain registrar name servers with the route 53 name servers. Any internet traffic that come to the domain then will be severed by the AWS name servers instead of the domain registrar name servers. </w:t>
+        <w:t xml:space="preserve">Amazon Route 53 doesn’t support all TLDs, if the required TLD is not available with the Route 53 one can register their domain with another domain registrar where the TLD is supported and then create a hosted zone for the same domain within Route 53 which will allocate the name server for that domain. Once Route53 allocates the name server, replace the domain registrar name servers with the route 53 name servers. Any internet traffic that come to the domain then will be severed by the AWS name servers instead of the domain registrar name servers. </w:t>
       </w:r>
       <w:r>
         <w:rPr>
@@ -19273,6 +19574,7 @@
           <w:bCs/>
           <w:lang w:val="en-US"/>
         </w:rPr>
+        <w:lastRenderedPageBreak/>
         <w:t xml:space="preserve">Domain Owner information: </w:t>
       </w:r>
       <w:r>
@@ -19369,7 +19671,25 @@
           <w:bCs/>
           <w:lang w:val="en-US"/>
         </w:rPr>
-        <w:t xml:space="preserve">Refreshing time/Time To Live (TTL): </w:t>
+        <w:t xml:space="preserve">Refreshing time/Time </w:t>
+      </w:r>
+      <w:proofErr w:type="gramStart"/>
+      <w:r>
+        <w:rPr>
+          <w:b/>
+          <w:bCs/>
+          <w:lang w:val="en-US"/>
+        </w:rPr>
+        <w:t>To</w:t>
+      </w:r>
+      <w:proofErr w:type="gramEnd"/>
+      <w:r>
+        <w:rPr>
+          <w:b/>
+          <w:bCs/>
+          <w:lang w:val="en-US"/>
+        </w:rPr>
+        <w:t xml:space="preserve"> Live (TTL): </w:t>
       </w:r>
       <w:r>
         <w:rPr>
@@ -19828,7 +20148,6 @@
               <w:rPr>
                 <w:lang w:val="en-US"/>
               </w:rPr>
-              <w:lastRenderedPageBreak/>
               <w:t xml:space="preserve">In case of alias name, you can only redirect DNS quires to selected AWS resources </w:t>
             </w:r>
           </w:p>
@@ -19853,7 +20172,6 @@
               <w:rPr>
                 <w:lang w:val="en-US"/>
               </w:rPr>
-              <w:lastRenderedPageBreak/>
               <w:t xml:space="preserve">- S3 bucket </w:t>
             </w:r>
           </w:p>
@@ -19957,7 +20275,6 @@
               <w:rPr>
                 <w:lang w:val="en-US"/>
               </w:rPr>
-              <w:lastRenderedPageBreak/>
               <w:t xml:space="preserve">One can’t create CNAME for the top node a.k.a. </w:t>
             </w:r>
             <w:r>
@@ -20123,7 +20440,14 @@
               <w:rPr>
                 <w:lang w:val="en-US"/>
               </w:rPr>
-              <w:t>Route 53 responds to a DNS query only when the name of the alias record (such as acme.example.com) and the type of the alias record (such as A or AAAA) match the name and type in the DNS query.</w:t>
+              <w:t xml:space="preserve">Route 53 responds to a DNS query only when the name of the alias record (such as acme.example.com) and the type of the alias </w:t>
+            </w:r>
+            <w:r>
+              <w:rPr>
+                <w:lang w:val="en-US"/>
+              </w:rPr>
+              <w:lastRenderedPageBreak/>
+              <w:t>record (such as A or AAAA) match the name and type in the DNS query.</w:t>
             </w:r>
           </w:p>
         </w:tc>
@@ -20146,6 +20470,7 @@
               <w:rPr>
                 <w:lang w:val="en-US"/>
               </w:rPr>
+              <w:lastRenderedPageBreak/>
               <w:t>CNAME record can points to any DNS record hosted anywhere including the record that route 53 automatically creates when you create a policy record</w:t>
             </w:r>
             <w:r>
@@ -20190,6 +20515,7 @@
               <w:t xml:space="preserve"> distribution, and ELB </w:t>
             </w:r>
             <w:proofErr w:type="spellStart"/>
+            <w:proofErr w:type="gramStart"/>
             <w:r>
               <w:rPr>
                 <w:lang w:val="en-US"/>
@@ -20201,7 +20527,14 @@
               <w:rPr>
                 <w:lang w:val="en-US"/>
               </w:rPr>
-              <w:t xml:space="preserve"> , an Amazon S3 bucket that is configure as static website OR to another record within the same Route 53 hosted zone where alias is created.</w:t>
+              <w:t xml:space="preserve"> ,</w:t>
+            </w:r>
+            <w:proofErr w:type="gramEnd"/>
+            <w:r>
+              <w:rPr>
+                <w:lang w:val="en-US"/>
+              </w:rPr>
+              <w:t xml:space="preserve"> an Amazon S3 bucket that is configure as static website OR to another record within the same Route 53 hosted zone where alias is created.</w:t>
             </w:r>
           </w:p>
           <w:p>
@@ -20323,7 +20656,21 @@
               <w:rPr>
                 <w:lang w:val="en-US"/>
               </w:rPr>
-              <w:t xml:space="preserve">Alias name is only followed inside Route 53, thus alias record and the target must exist in Route 53 </w:t>
+              <w:t xml:space="preserve">Alias name is only followed inside Route </w:t>
+            </w:r>
+            <w:proofErr w:type="gramStart"/>
+            <w:r>
+              <w:rPr>
+                <w:lang w:val="en-US"/>
+              </w:rPr>
+              <w:t>53,</w:t>
+            </w:r>
+            <w:proofErr w:type="gramEnd"/>
+            <w:r>
+              <w:rPr>
+                <w:lang w:val="en-US"/>
+              </w:rPr>
+              <w:t xml:space="preserve"> thus alias record and the target must exist in Route 53 </w:t>
             </w:r>
           </w:p>
         </w:tc>
@@ -20480,16 +20827,7 @@
           <w:iCs/>
           <w:lang w:val="en-US"/>
         </w:rPr>
-        <w:t xml:space="preserve"> of the geolocation routing, always the location which is more </w:t>
-      </w:r>
-      <w:r>
-        <w:rPr>
-          <w:i/>
-          <w:iCs/>
-          <w:lang w:val="en-US"/>
-        </w:rPr>
-        <w:lastRenderedPageBreak/>
-        <w:t xml:space="preserve">accurate will be preferred. </w:t>
+        <w:t xml:space="preserve"> of the geolocation routing, always the location which is more accurate will be preferred. </w:t>
       </w:r>
       <w:r>
         <w:rPr>
@@ -21013,6 +21351,7 @@
           <w:b/>
           <w:lang w:val="en-US"/>
         </w:rPr>
+        <w:lastRenderedPageBreak/>
         <w:t>CloudFront</w:t>
       </w:r>
       <w:bookmarkEnd w:id="4"/>
@@ -21384,7 +21723,6 @@
           <w:bCs/>
           <w:lang w:val="en-US"/>
         </w:rPr>
-        <w:lastRenderedPageBreak/>
         <w:t xml:space="preserve">Programable Content Delivery Network: </w:t>
       </w:r>
       <w:r>
@@ -21942,6 +22280,7 @@
         <w:rPr>
           <w:lang w:val="en-US"/>
         </w:rPr>
+        <w:lastRenderedPageBreak/>
         <w:t xml:space="preserve">Custom s3 origin (static website) will only be served </w:t>
       </w:r>
       <w:r>
@@ -22385,7 +22724,6 @@
           <w:bCs/>
           <w:lang w:val="en-US"/>
         </w:rPr>
-        <w:lastRenderedPageBreak/>
         <w:t>Origin Group</w:t>
       </w:r>
       <w:r>
@@ -22978,6 +23316,7 @@
         <w:rPr>
           <w:lang w:val="en-US"/>
         </w:rPr>
+        <w:lastRenderedPageBreak/>
         <w:t>The minimum time for which the file will remain in the CloudFront cache</w:t>
       </w:r>
       <w:r>
@@ -23603,7 +23942,6 @@
         <w:rPr>
           <w:lang w:val="en-US"/>
         </w:rPr>
-        <w:lastRenderedPageBreak/>
         <w:t xml:space="preserve">Match Viewer Protocol – base on the selection of the requester protocol, communication between CloudFront and the Origin will be determined. This is mostly use in conjunction with Viewer Protocol Policy: Redirect HTTP to HTTPS or HTTPS only. </w:t>
       </w:r>
     </w:p>
@@ -24085,6 +24423,7 @@
           <w:bCs/>
           <w:lang w:val="en-US"/>
         </w:rPr>
+        <w:lastRenderedPageBreak/>
         <w:t xml:space="preserve">CloudFront </w:t>
       </w:r>
       <w:r>
@@ -24521,7 +24860,6 @@
         <w:rPr>
           <w:lang w:val="en-US"/>
         </w:rPr>
-        <w:lastRenderedPageBreak/>
         <w:t xml:space="preserve">By </w:t>
       </w:r>
       <w:r>
@@ -25370,6 +25708,7 @@
         <w:rPr>
           <w:lang w:val="en-US"/>
         </w:rPr>
+        <w:lastRenderedPageBreak/>
         <w:t xml:space="preserve">Amazon HSM can be used for varieties of use cases </w:t>
       </w:r>
     </w:p>
@@ -25848,7 +26187,6 @@
         <w:rPr>
           <w:lang w:val="en-US"/>
         </w:rPr>
-        <w:lastRenderedPageBreak/>
         <w:t>Customer needs to create IAM policies to govern access to the CMK</w:t>
       </w:r>
     </w:p>
@@ -26491,6 +26829,7 @@
         <w:rPr>
           <w:lang w:val="en-US"/>
         </w:rPr>
+        <w:lastRenderedPageBreak/>
         <w:t>Windows device</w:t>
       </w:r>
     </w:p>
@@ -26699,7 +27038,6 @@
           <w:noProof/>
           <w:lang w:val="en-US"/>
         </w:rPr>
-        <w:lastRenderedPageBreak/>
         <w:drawing>
           <wp:inline distT="0" distB="0" distL="0" distR="0" wp14:anchorId="3A8C8B67" wp14:editId="61BFF2C4">
             <wp:extent cx="3937927" cy="2505597"/>
@@ -27317,6 +27655,7 @@
               <w:rPr>
                 <w:lang w:val="en-US"/>
               </w:rPr>
+              <w:lastRenderedPageBreak/>
               <w:t>Stack</w:t>
             </w:r>
           </w:p>
@@ -27548,7 +27887,6 @@
         <w:rPr>
           <w:lang w:val="en-US"/>
         </w:rPr>
-        <w:lastRenderedPageBreak/>
         <w:t xml:space="preserve">If the underline </w:t>
       </w:r>
       <w:proofErr w:type="spellStart"/>
@@ -30854,7 +31192,7 @@
   <w:abstractNum w:abstractNumId="22" w15:restartNumberingAfterBreak="0">
     <w:nsid w:val="4BFF4009"/>
     <w:multiLevelType w:val="hybridMultilevel"/>
-    <w:tmpl w:val="A81497A0"/>
+    <w:tmpl w:val="450C39F0"/>
     <w:lvl w:ilvl="0" w:tplc="40090003">
       <w:start w:val="1"/>
       <w:numFmt w:val="bullet"/>
@@ -32643,6 +32981,119 @@
       <w:lvlJc w:val="left"/>
       <w:pPr>
         <w:ind w:left="6120" w:hanging="360"/>
+      </w:pPr>
+      <w:rPr>
+        <w:rFonts w:ascii="Wingdings" w:hAnsi="Wingdings" w:hint="default"/>
+      </w:rPr>
+    </w:lvl>
+  </w:abstractNum>
+  <w:abstractNum w:abstractNumId="38" w15:restartNumberingAfterBreak="0">
+    <w:nsid w:val="7FA07651"/>
+    <w:multiLevelType w:val="hybridMultilevel"/>
+    <w:tmpl w:val="A65CC202"/>
+    <w:lvl w:ilvl="0" w:tplc="40090005">
+      <w:start w:val="1"/>
+      <w:numFmt w:val="bullet"/>
+      <w:lvlText w:val=""/>
+      <w:lvlJc w:val="left"/>
+      <w:pPr>
+        <w:ind w:left="1800" w:hanging="360"/>
+      </w:pPr>
+      <w:rPr>
+        <w:rFonts w:ascii="Wingdings" w:hAnsi="Wingdings" w:hint="default"/>
+      </w:rPr>
+    </w:lvl>
+    <w:lvl w:ilvl="1" w:tplc="40090003" w:tentative="1">
+      <w:start w:val="1"/>
+      <w:numFmt w:val="bullet"/>
+      <w:lvlText w:val="o"/>
+      <w:lvlJc w:val="left"/>
+      <w:pPr>
+        <w:ind w:left="2520" w:hanging="360"/>
+      </w:pPr>
+      <w:rPr>
+        <w:rFonts w:ascii="Courier New" w:hAnsi="Courier New" w:cs="Courier New" w:hint="default"/>
+      </w:rPr>
+    </w:lvl>
+    <w:lvl w:ilvl="2" w:tplc="40090005" w:tentative="1">
+      <w:start w:val="1"/>
+      <w:numFmt w:val="bullet"/>
+      <w:lvlText w:val=""/>
+      <w:lvlJc w:val="left"/>
+      <w:pPr>
+        <w:ind w:left="3240" w:hanging="360"/>
+      </w:pPr>
+      <w:rPr>
+        <w:rFonts w:ascii="Wingdings" w:hAnsi="Wingdings" w:hint="default"/>
+      </w:rPr>
+    </w:lvl>
+    <w:lvl w:ilvl="3" w:tplc="40090001" w:tentative="1">
+      <w:start w:val="1"/>
+      <w:numFmt w:val="bullet"/>
+      <w:lvlText w:val=""/>
+      <w:lvlJc w:val="left"/>
+      <w:pPr>
+        <w:ind w:left="3960" w:hanging="360"/>
+      </w:pPr>
+      <w:rPr>
+        <w:rFonts w:ascii="Symbol" w:hAnsi="Symbol" w:hint="default"/>
+      </w:rPr>
+    </w:lvl>
+    <w:lvl w:ilvl="4" w:tplc="40090003" w:tentative="1">
+      <w:start w:val="1"/>
+      <w:numFmt w:val="bullet"/>
+      <w:lvlText w:val="o"/>
+      <w:lvlJc w:val="left"/>
+      <w:pPr>
+        <w:ind w:left="4680" w:hanging="360"/>
+      </w:pPr>
+      <w:rPr>
+        <w:rFonts w:ascii="Courier New" w:hAnsi="Courier New" w:cs="Courier New" w:hint="default"/>
+      </w:rPr>
+    </w:lvl>
+    <w:lvl w:ilvl="5" w:tplc="40090005" w:tentative="1">
+      <w:start w:val="1"/>
+      <w:numFmt w:val="bullet"/>
+      <w:lvlText w:val=""/>
+      <w:lvlJc w:val="left"/>
+      <w:pPr>
+        <w:ind w:left="5400" w:hanging="360"/>
+      </w:pPr>
+      <w:rPr>
+        <w:rFonts w:ascii="Wingdings" w:hAnsi="Wingdings" w:hint="default"/>
+      </w:rPr>
+    </w:lvl>
+    <w:lvl w:ilvl="6" w:tplc="40090001" w:tentative="1">
+      <w:start w:val="1"/>
+      <w:numFmt w:val="bullet"/>
+      <w:lvlText w:val=""/>
+      <w:lvlJc w:val="left"/>
+      <w:pPr>
+        <w:ind w:left="6120" w:hanging="360"/>
+      </w:pPr>
+      <w:rPr>
+        <w:rFonts w:ascii="Symbol" w:hAnsi="Symbol" w:hint="default"/>
+      </w:rPr>
+    </w:lvl>
+    <w:lvl w:ilvl="7" w:tplc="40090003" w:tentative="1">
+      <w:start w:val="1"/>
+      <w:numFmt w:val="bullet"/>
+      <w:lvlText w:val="o"/>
+      <w:lvlJc w:val="left"/>
+      <w:pPr>
+        <w:ind w:left="6840" w:hanging="360"/>
+      </w:pPr>
+      <w:rPr>
+        <w:rFonts w:ascii="Courier New" w:hAnsi="Courier New" w:cs="Courier New" w:hint="default"/>
+      </w:rPr>
+    </w:lvl>
+    <w:lvl w:ilvl="8" w:tplc="40090005" w:tentative="1">
+      <w:start w:val="1"/>
+      <w:numFmt w:val="bullet"/>
+      <w:lvlText w:val=""/>
+      <w:lvlJc w:val="left"/>
+      <w:pPr>
+        <w:ind w:left="7560" w:hanging="360"/>
       </w:pPr>
       <w:rPr>
         <w:rFonts w:ascii="Wingdings" w:hAnsi="Wingdings" w:hint="default"/>
@@ -32762,6 +33213,9 @@
   </w:num>
   <w:num w:numId="38">
     <w:abstractNumId w:val="1"/>
+  </w:num>
+  <w:num w:numId="39">
+    <w:abstractNumId w:val="38"/>
   </w:num>
 </w:numbering>
 </file>
@@ -33804,7 +34258,7 @@
 </file>
 
 <file path=customXml/itemProps1.xml><?xml version="1.0" encoding="utf-8"?>
-<ds:datastoreItem xmlns:ds="http://schemas.openxmlformats.org/officeDocument/2006/customXml" ds:itemID="{B866F6EF-2C9F-4C28-BDB2-769ABB794F02}">
+<ds:datastoreItem xmlns:ds="http://schemas.openxmlformats.org/officeDocument/2006/customXml" ds:itemID="{352F073C-F543-449C-93EE-751CAC74C7DC}">
   <ds:schemaRefs>
     <ds:schemaRef ds:uri="http://schemas.openxmlformats.org/officeDocument/2006/bibliography"/>
   </ds:schemaRefs>

</xml_diff>